<commit_message>
3010 Traffic capture lab inprogress
</commit_message>
<xml_diff>
--- a/Fall 2025/CYBR3000 Cybersecurity Standards and Regulations/Module 4 Privacy Breach and Incident Response/Assignments/Assignment 3_Breach Response Plan.docx
+++ b/Fall 2025/CYBR3000 Cybersecurity Standards and Regulations/Module 4 Privacy Breach and Incident Response/Assignments/Assignment 3_Breach Response Plan.docx
@@ -229,11 +229,13 @@
         </w:numPr>
         <w:rPr>
           <w:rFonts w:cstheme="minorHAnsi"/>
-        </w:rPr>
-      </w:pPr>
-      <w:r>
-        <w:rPr>
-          <w:rFonts w:cstheme="minorHAnsi"/>
+          <w:highlight w:val="blue"/>
+        </w:rPr>
+      </w:pPr>
+      <w:r>
+        <w:rPr>
+          <w:rFonts w:cstheme="minorHAnsi"/>
+          <w:highlight w:val="blue"/>
         </w:rPr>
         <w:t>Team and Policies (Preparation Phase)</w:t>
       </w:r>
@@ -247,11 +249,13 @@
         </w:numPr>
         <w:rPr>
           <w:rFonts w:cstheme="minorHAnsi"/>
-        </w:rPr>
-      </w:pPr>
-      <w:r>
-        <w:rPr>
-          <w:rFonts w:cstheme="minorHAnsi"/>
+          <w:highlight w:val="blue"/>
+        </w:rPr>
+      </w:pPr>
+      <w:r>
+        <w:rPr>
+          <w:rFonts w:cstheme="minorHAnsi"/>
+          <w:highlight w:val="blue"/>
         </w:rPr>
         <w:t>Incident Response Team (IRT) Members:</w:t>
       </w:r>
@@ -265,11 +269,13 @@
         </w:numPr>
         <w:rPr>
           <w:rFonts w:cstheme="minorHAnsi"/>
-        </w:rPr>
-      </w:pPr>
-      <w:r>
-        <w:rPr>
-          <w:rFonts w:cstheme="minorHAnsi"/>
+          <w:highlight w:val="blue"/>
+        </w:rPr>
+      </w:pPr>
+      <w:r>
+        <w:rPr>
+          <w:rFonts w:cstheme="minorHAnsi"/>
+          <w:highlight w:val="blue"/>
         </w:rPr>
         <w:t>List specific roles and responsibilities (</w:t>
       </w:r>
@@ -277,6 +283,7 @@
       <w:r>
         <w:rPr>
           <w:rFonts w:cstheme="minorHAnsi"/>
+          <w:highlight w:val="blue"/>
         </w:rPr>
         <w:t>e.g</w:t>
       </w:r>
@@ -284,6 +291,7 @@
       <w:r>
         <w:rPr>
           <w:rFonts w:cstheme="minorHAnsi"/>
+          <w:highlight w:val="blue"/>
         </w:rPr>
         <w:t xml:space="preserve"> IR Lead, IT Security, Legal Counsel, HR, Communication/PR)</w:t>
       </w:r>
@@ -297,11 +305,13 @@
         </w:numPr>
         <w:rPr>
           <w:rFonts w:cstheme="minorHAnsi"/>
-        </w:rPr>
-      </w:pPr>
-      <w:r>
-        <w:rPr>
-          <w:rFonts w:cstheme="minorHAnsi"/>
+          <w:highlight w:val="blue"/>
+        </w:rPr>
+      </w:pPr>
+      <w:r>
+        <w:rPr>
+          <w:rFonts w:cstheme="minorHAnsi"/>
+          <w:highlight w:val="blue"/>
         </w:rPr>
         <w:t>Policies and Procedures:</w:t>
       </w:r>
@@ -315,11 +325,13 @@
         </w:numPr>
         <w:rPr>
           <w:rFonts w:cstheme="minorHAnsi"/>
-        </w:rPr>
-      </w:pPr>
-      <w:r>
-        <w:rPr>
-          <w:rFonts w:cstheme="minorHAnsi"/>
+          <w:highlight w:val="blue"/>
+        </w:rPr>
+      </w:pPr>
+      <w:r>
+        <w:rPr>
+          <w:rFonts w:cstheme="minorHAnsi"/>
+          <w:highlight w:val="blue"/>
         </w:rPr>
         <w:t>Identify the policies (</w:t>
       </w:r>
@@ -327,6 +339,7 @@
       <w:r>
         <w:rPr>
           <w:rFonts w:cstheme="minorHAnsi"/>
+          <w:highlight w:val="blue"/>
         </w:rPr>
         <w:t>e.g</w:t>
       </w:r>
@@ -334,6 +347,7 @@
       <w:r>
         <w:rPr>
           <w:rFonts w:cstheme="minorHAnsi"/>
+          <w:highlight w:val="blue"/>
         </w:rPr>
         <w:t xml:space="preserve"> Acceptable Use, vendor Management, Backup Policy) that are crucial for the organization to have before the incident, and which were potentially violated or failed.</w:t>
       </w:r>
@@ -377,11 +391,13 @@
         </w:numPr>
         <w:rPr>
           <w:rFonts w:cstheme="minorHAnsi"/>
-        </w:rPr>
-      </w:pPr>
-      <w:r>
-        <w:rPr>
-          <w:rFonts w:cstheme="minorHAnsi"/>
+          <w:highlight w:val="yellow"/>
+        </w:rPr>
+      </w:pPr>
+      <w:r>
+        <w:rPr>
+          <w:rFonts w:cstheme="minorHAnsi"/>
+          <w:highlight w:val="yellow"/>
         </w:rPr>
         <w:t>Detection and Analysis</w:t>
       </w:r>
@@ -395,11 +411,13 @@
         </w:numPr>
         <w:rPr>
           <w:rFonts w:cstheme="minorHAnsi"/>
-        </w:rPr>
-      </w:pPr>
-      <w:r>
-        <w:rPr>
-          <w:rFonts w:cstheme="minorHAnsi"/>
+          <w:highlight w:val="yellow"/>
+        </w:rPr>
+      </w:pPr>
+      <w:r>
+        <w:rPr>
+          <w:rFonts w:cstheme="minorHAnsi"/>
+          <w:highlight w:val="yellow"/>
         </w:rPr>
         <w:t>How is the incident identified? What are the immediate steps to confirm the breach and determine the scope (what systems/data are affected)?</w:t>
       </w:r>
@@ -413,11 +431,13 @@
         </w:numPr>
         <w:rPr>
           <w:rFonts w:cstheme="minorHAnsi"/>
-        </w:rPr>
-      </w:pPr>
-      <w:r>
-        <w:rPr>
-          <w:rFonts w:cstheme="minorHAnsi"/>
+          <w:highlight w:val="yellow"/>
+        </w:rPr>
+      </w:pPr>
+      <w:r>
+        <w:rPr>
+          <w:rFonts w:cstheme="minorHAnsi"/>
+          <w:highlight w:val="yellow"/>
         </w:rPr>
         <w:t>Crucial Step: Detailing the process for the forensic preservation of evidence</w:t>
       </w:r>
@@ -431,11 +451,13 @@
         </w:numPr>
         <w:rPr>
           <w:rFonts w:cstheme="minorHAnsi"/>
-        </w:rPr>
-      </w:pPr>
-      <w:r>
-        <w:rPr>
-          <w:rFonts w:cstheme="minorHAnsi"/>
+          <w:highlight w:val="green"/>
+        </w:rPr>
+      </w:pPr>
+      <w:r>
+        <w:rPr>
+          <w:rFonts w:cstheme="minorHAnsi"/>
+          <w:highlight w:val="green"/>
         </w:rPr>
         <w:t>Containment</w:t>
       </w:r>
@@ -449,11 +471,13 @@
         </w:numPr>
         <w:rPr>
           <w:rFonts w:cstheme="minorHAnsi"/>
-        </w:rPr>
-      </w:pPr>
-      <w:r>
-        <w:rPr>
-          <w:rFonts w:cstheme="minorHAnsi"/>
+          <w:highlight w:val="green"/>
+        </w:rPr>
+      </w:pPr>
+      <w:r>
+        <w:rPr>
+          <w:rFonts w:cstheme="minorHAnsi"/>
+          <w:highlight w:val="green"/>
         </w:rPr>
         <w:t>Immediate, short-term actions to stop the incident (</w:t>
       </w:r>
@@ -461,6 +485,7 @@
       <w:r>
         <w:rPr>
           <w:rFonts w:cstheme="minorHAnsi"/>
+          <w:highlight w:val="green"/>
         </w:rPr>
         <w:t>e.g</w:t>
       </w:r>
@@ -468,6 +493,7 @@
       <w:r>
         <w:rPr>
           <w:rFonts w:cstheme="minorHAnsi"/>
+          <w:highlight w:val="green"/>
         </w:rPr>
         <w:t xml:space="preserve"> isolating network segments, revoking compromised credentials, disconnecting cloud services)</w:t>
       </w:r>
@@ -481,11 +507,13 @@
         </w:numPr>
         <w:rPr>
           <w:rFonts w:cstheme="minorHAnsi"/>
-        </w:rPr>
-      </w:pPr>
-      <w:r>
-        <w:rPr>
-          <w:rFonts w:cstheme="minorHAnsi"/>
+          <w:highlight w:val="magenta"/>
+        </w:rPr>
+      </w:pPr>
+      <w:r>
+        <w:rPr>
+          <w:rFonts w:cstheme="minorHAnsi"/>
+          <w:highlight w:val="magenta"/>
         </w:rPr>
         <w:t>Eradication and Recovery</w:t>
       </w:r>
@@ -499,11 +527,13 @@
         </w:numPr>
         <w:rPr>
           <w:rFonts w:cstheme="minorHAnsi"/>
-        </w:rPr>
-      </w:pPr>
-      <w:r>
-        <w:rPr>
-          <w:rFonts w:cstheme="minorHAnsi"/>
+          <w:highlight w:val="magenta"/>
+        </w:rPr>
+      </w:pPr>
+      <w:r>
+        <w:rPr>
+          <w:rFonts w:cstheme="minorHAnsi"/>
+          <w:highlight w:val="magenta"/>
         </w:rPr>
         <w:t>Actions to remove the threat (</w:t>
       </w:r>
@@ -511,6 +541,7 @@
       <w:r>
         <w:rPr>
           <w:rFonts w:cstheme="minorHAnsi"/>
+          <w:highlight w:val="magenta"/>
         </w:rPr>
         <w:t>e.g</w:t>
       </w:r>
@@ -518,6 +549,7 @@
       <w:r>
         <w:rPr>
           <w:rFonts w:cstheme="minorHAnsi"/>
+          <w:highlight w:val="magenta"/>
         </w:rPr>
         <w:t xml:space="preserve"> patching vulnerabilities, cleaning infected systems, rebuilding systems from verified clean backups)</w:t>
       </w:r>
@@ -531,11 +563,13 @@
         </w:numPr>
         <w:rPr>
           <w:rFonts w:cstheme="minorHAnsi"/>
-        </w:rPr>
-      </w:pPr>
-      <w:r>
-        <w:rPr>
-          <w:rFonts w:cstheme="minorHAnsi"/>
+          <w:highlight w:val="magenta"/>
+        </w:rPr>
+      </w:pPr>
+      <w:r>
+        <w:rPr>
+          <w:rFonts w:cstheme="minorHAnsi"/>
+          <w:highlight w:val="magenta"/>
         </w:rPr>
         <w:t>Detail the steps to verify that the threat is 100% gone before systems are brought back online</w:t>
       </w:r>
@@ -549,11 +583,13 @@
         </w:numPr>
         <w:rPr>
           <w:rFonts w:cstheme="minorHAnsi"/>
-        </w:rPr>
-      </w:pPr>
-      <w:r>
-        <w:rPr>
-          <w:rFonts w:cstheme="minorHAnsi"/>
+          <w:highlight w:val="darkYellow"/>
+        </w:rPr>
+      </w:pPr>
+      <w:r>
+        <w:rPr>
+          <w:rFonts w:cstheme="minorHAnsi"/>
+          <w:highlight w:val="darkYellow"/>
         </w:rPr>
         <w:t>Post-Incident Activity</w:t>
       </w:r>
@@ -567,11 +603,13 @@
         </w:numPr>
         <w:rPr>
           <w:rFonts w:cstheme="minorHAnsi"/>
-        </w:rPr>
-      </w:pPr>
-      <w:r>
-        <w:rPr>
-          <w:rFonts w:cstheme="minorHAnsi"/>
+          <w:highlight w:val="darkYellow"/>
+        </w:rPr>
+      </w:pPr>
+      <w:r>
+        <w:rPr>
+          <w:rFonts w:cstheme="minorHAnsi"/>
+          <w:highlight w:val="darkYellow"/>
         </w:rPr>
         <w:lastRenderedPageBreak/>
         <w:t>The “Lessons Learned” process, including updating policies, retaining staff, and compiling a format final incident report.</w:t>
@@ -586,11 +624,13 @@
         </w:numPr>
         <w:rPr>
           <w:rFonts w:cstheme="minorHAnsi"/>
-        </w:rPr>
-      </w:pPr>
-      <w:r>
-        <w:rPr>
-          <w:rFonts w:cstheme="minorHAnsi"/>
+          <w:highlight w:val="darkGreen"/>
+        </w:rPr>
+      </w:pPr>
+      <w:r>
+        <w:rPr>
+          <w:rFonts w:cstheme="minorHAnsi"/>
+          <w:highlight w:val="darkGreen"/>
         </w:rPr>
         <w:t>Legal, Regulatory, and Communication Strategy</w:t>
       </w:r>
@@ -604,11 +644,13 @@
         </w:numPr>
         <w:rPr>
           <w:rFonts w:cstheme="minorHAnsi"/>
-        </w:rPr>
-      </w:pPr>
-      <w:r>
-        <w:rPr>
-          <w:rFonts w:cstheme="minorHAnsi"/>
+          <w:highlight w:val="darkGreen"/>
+        </w:rPr>
+      </w:pPr>
+      <w:r>
+        <w:rPr>
+          <w:rFonts w:cstheme="minorHAnsi"/>
+          <w:highlight w:val="darkGreen"/>
         </w:rPr>
         <w:t>Legal and Regulatory Review</w:t>
       </w:r>
@@ -622,11 +664,13 @@
         </w:numPr>
         <w:rPr>
           <w:rFonts w:cstheme="minorHAnsi"/>
-        </w:rPr>
-      </w:pPr>
-      <w:r>
-        <w:rPr>
-          <w:rFonts w:cstheme="minorHAnsi"/>
+          <w:highlight w:val="darkGreen"/>
+        </w:rPr>
+      </w:pPr>
+      <w:r>
+        <w:rPr>
+          <w:rFonts w:cstheme="minorHAnsi"/>
+          <w:highlight w:val="darkGreen"/>
         </w:rPr>
         <w:t>Identify all relevant data privacy and breach notification laws (</w:t>
       </w:r>
@@ -634,6 +678,7 @@
       <w:r>
         <w:rPr>
           <w:rFonts w:cstheme="minorHAnsi"/>
+          <w:highlight w:val="darkGreen"/>
         </w:rPr>
         <w:t>e.g</w:t>
       </w:r>
@@ -641,6 +686,7 @@
       <w:r>
         <w:rPr>
           <w:rFonts w:cstheme="minorHAnsi"/>
+          <w:highlight w:val="darkGreen"/>
         </w:rPr>
         <w:t xml:space="preserve"> PIPEDA, GDPR if applicable)</w:t>
       </w:r>
@@ -654,11 +700,13 @@
         </w:numPr>
         <w:rPr>
           <w:rFonts w:cstheme="minorHAnsi"/>
-        </w:rPr>
-      </w:pPr>
-      <w:r>
-        <w:rPr>
-          <w:rFonts w:cstheme="minorHAnsi"/>
+          <w:highlight w:val="darkGreen"/>
+        </w:rPr>
+      </w:pPr>
+      <w:r>
+        <w:rPr>
+          <w:rFonts w:cstheme="minorHAnsi"/>
+          <w:highlight w:val="darkGreen"/>
         </w:rPr>
         <w:t>Outline the process for determining the maximum notification deadline (</w:t>
       </w:r>
@@ -666,6 +714,7 @@
       <w:r>
         <w:rPr>
           <w:rFonts w:cstheme="minorHAnsi"/>
+          <w:highlight w:val="darkGreen"/>
         </w:rPr>
         <w:t>e.g</w:t>
       </w:r>
@@ -673,6 +722,7 @@
       <w:r>
         <w:rPr>
           <w:rFonts w:cstheme="minorHAnsi"/>
+          <w:highlight w:val="darkGreen"/>
         </w:rPr>
         <w:t xml:space="preserve"> 72 hours) and the required parties (regulatory, data subjects)</w:t>
       </w:r>
@@ -686,11 +736,13 @@
         </w:numPr>
         <w:rPr>
           <w:rFonts w:cstheme="minorHAnsi"/>
-        </w:rPr>
-      </w:pPr>
-      <w:r>
-        <w:rPr>
-          <w:rFonts w:cstheme="minorHAnsi"/>
+          <w:highlight w:val="darkGray"/>
+        </w:rPr>
+      </w:pPr>
+      <w:r>
+        <w:rPr>
+          <w:rFonts w:cstheme="minorHAnsi"/>
+          <w:highlight w:val="darkGray"/>
         </w:rPr>
         <w:t>Crisis Communication</w:t>
       </w:r>
@@ -704,11 +756,13 @@
         </w:numPr>
         <w:rPr>
           <w:rFonts w:cstheme="minorHAnsi"/>
-        </w:rPr>
-      </w:pPr>
-      <w:r>
-        <w:rPr>
-          <w:rFonts w:cstheme="minorHAnsi"/>
+          <w:highlight w:val="darkGray"/>
+        </w:rPr>
+      </w:pPr>
+      <w:r>
+        <w:rPr>
+          <w:rFonts w:cstheme="minorHAnsi"/>
+          <w:highlight w:val="darkGray"/>
         </w:rPr>
         <w:t>Identify internal and external stakeholders (Board, employees, customers, shareholders, media)</w:t>
       </w:r>
@@ -722,11 +776,13 @@
         </w:numPr>
         <w:rPr>
           <w:rFonts w:cstheme="minorHAnsi"/>
-        </w:rPr>
-      </w:pPr>
-      <w:r>
-        <w:rPr>
-          <w:rFonts w:cstheme="minorHAnsi"/>
+          <w:highlight w:val="darkGray"/>
+        </w:rPr>
+      </w:pPr>
+      <w:r>
+        <w:rPr>
+          <w:rFonts w:cstheme="minorHAnsi"/>
+          <w:highlight w:val="darkGray"/>
         </w:rPr>
         <w:t>Define the Out-of-band Communication Plan (How the IR team talks if email/network is down)</w:t>
       </w:r>
@@ -740,11 +796,13 @@
         </w:numPr>
         <w:rPr>
           <w:rFonts w:cstheme="minorHAnsi"/>
-        </w:rPr>
-      </w:pPr>
-      <w:r>
-        <w:rPr>
-          <w:rFonts w:cstheme="minorHAnsi"/>
+          <w:highlight w:val="darkGray"/>
+        </w:rPr>
+      </w:pPr>
+      <w:r>
+        <w:rPr>
+          <w:rFonts w:cstheme="minorHAnsi"/>
+          <w:highlight w:val="darkGray"/>
         </w:rPr>
         <w:t>Designate the single, authorized Media Spokesperson and outline key message principles</w:t>
       </w:r>
@@ -3527,6 +3585,21 @@
 </file>
 
 <file path=customXml/item1.xml><?xml version="1.0" encoding="utf-8"?>
+<?mso-contentType ?>
+<FormTemplates xmlns="http://schemas.microsoft.com/sharepoint/v3/contenttype/forms">
+  <Display>DocumentLibraryForm</Display>
+  <Edit>DocumentLibraryForm</Edit>
+  <New>DocumentLibraryForm</New>
+</FormTemplates>
+</file>
+
+<file path=customXml/item2.xml><?xml version="1.0" encoding="utf-8"?>
+<p:properties xmlns:p="http://schemas.microsoft.com/office/2006/metadata/properties" xmlns:xsi="http://www.w3.org/2001/XMLSchema-instance" xmlns:pc="http://schemas.microsoft.com/office/infopath/2007/PartnerControls">
+  <documentManagement/>
+</p:properties>
+</file>
+
+<file path=customXml/item3.xml><?xml version="1.0" encoding="utf-8"?>
 <ct:contentTypeSchema xmlns:ct="http://schemas.microsoft.com/office/2006/metadata/contentType" xmlns:ma="http://schemas.microsoft.com/office/2006/metadata/properties/metaAttributes" ct:_="" ma:_="" ma:contentTypeName="Document" ma:contentTypeID="0x0101006845CBA45D66514C94021EECD50E73DD" ma:contentTypeVersion="11" ma:contentTypeDescription="Create a new document." ma:contentTypeScope="" ma:versionID="2d013ea80ab1575133f1f60f7e18d5a6">
   <xsd:schema xmlns:xsd="http://www.w3.org/2001/XMLSchema" xmlns:xs="http://www.w3.org/2001/XMLSchema" xmlns:p="http://schemas.microsoft.com/office/2006/metadata/properties" xmlns:ns2="d7e6c23a-007f-45a1-9a2e-6f9c782b9ab2" xmlns:ns3="96a51d45-16b5-40df-b25b-97f43ab630b8" targetNamespace="http://schemas.microsoft.com/office/2006/metadata/properties" ma:root="true" ma:fieldsID="9aa45b330ff9651f40cc071682040c46" ns2:_="" ns3:_="">
     <xsd:import namespace="d7e6c23a-007f-45a1-9a2e-6f9c782b9ab2"/>
@@ -3737,22 +3810,24 @@
 </ct:contentTypeSchema>
 </file>
 
-<file path=customXml/item2.xml><?xml version="1.0" encoding="utf-8"?>
-<p:properties xmlns:p="http://schemas.microsoft.com/office/2006/metadata/properties" xmlns:xsi="http://www.w3.org/2001/XMLSchema-instance" xmlns:pc="http://schemas.microsoft.com/office/infopath/2007/PartnerControls">
-  <documentManagement/>
-</p:properties>
+<file path=customXml/itemProps1.xml><?xml version="1.0" encoding="utf-8"?>
+<ds:datastoreItem xmlns:ds="http://schemas.openxmlformats.org/officeDocument/2006/customXml" ds:itemID="{30E574D7-7B46-47EF-88C0-B1F08060411A}">
+  <ds:schemaRefs>
+    <ds:schemaRef ds:uri="http://schemas.microsoft.com/sharepoint/v3/contenttype/forms"/>
+  </ds:schemaRefs>
+</ds:datastoreItem>
 </file>
 
-<file path=customXml/item3.xml><?xml version="1.0" encoding="utf-8"?>
-<?mso-contentType ?>
-<FormTemplates xmlns="http://schemas.microsoft.com/sharepoint/v3/contenttype/forms">
-  <Display>DocumentLibraryForm</Display>
-  <Edit>DocumentLibraryForm</Edit>
-  <New>DocumentLibraryForm</New>
-</FormTemplates>
+<file path=customXml/itemProps2.xml><?xml version="1.0" encoding="utf-8"?>
+<ds:datastoreItem xmlns:ds="http://schemas.openxmlformats.org/officeDocument/2006/customXml" ds:itemID="{A040069B-39A8-41B5-9D46-B1627476FE29}">
+  <ds:schemaRefs>
+    <ds:schemaRef ds:uri="http://schemas.microsoft.com/office/2006/metadata/properties"/>
+    <ds:schemaRef ds:uri="http://schemas.microsoft.com/office/infopath/2007/PartnerControls"/>
+  </ds:schemaRefs>
+</ds:datastoreItem>
 </file>
 
-<file path=customXml/itemProps1.xml><?xml version="1.0" encoding="utf-8"?>
+<file path=customXml/itemProps3.xml><?xml version="1.0" encoding="utf-8"?>
 <ds:datastoreItem xmlns:ds="http://schemas.openxmlformats.org/officeDocument/2006/customXml" ds:itemID="{631F0A28-24CA-44B5-BDF8-DEB6F95F32D0}">
   <ds:schemaRefs>
     <ds:schemaRef ds:uri="http://schemas.microsoft.com/office/2006/metadata/contentType"/>
@@ -3769,21 +3844,4 @@
     <ds:schemaRef ds:uri="http://schemas.microsoft.com/internal/obd"/>
   </ds:schemaRefs>
 </ds:datastoreItem>
-</file>
-
-<file path=customXml/itemProps2.xml><?xml version="1.0" encoding="utf-8"?>
-<ds:datastoreItem xmlns:ds="http://schemas.openxmlformats.org/officeDocument/2006/customXml" ds:itemID="{A040069B-39A8-41B5-9D46-B1627476FE29}">
-  <ds:schemaRefs>
-    <ds:schemaRef ds:uri="http://schemas.microsoft.com/office/2006/metadata/properties"/>
-    <ds:schemaRef ds:uri="http://schemas.microsoft.com/office/infopath/2007/PartnerControls"/>
-  </ds:schemaRefs>
-</ds:datastoreItem>
-</file>
-
-<file path=customXml/itemProps3.xml><?xml version="1.0" encoding="utf-8"?>
-<ds:datastoreItem xmlns:ds="http://schemas.openxmlformats.org/officeDocument/2006/customXml" ds:itemID="{30E574D7-7B46-47EF-88C0-B1F08060411A}">
-  <ds:schemaRefs>
-    <ds:schemaRef ds:uri="http://schemas.microsoft.com/sharepoint/v3/contenttype/forms"/>
-  </ds:schemaRefs>
-</ds:datastoreItem>
 </file>
</xml_diff>